<commit_message>
Added evaluation results section.
</commit_message>
<xml_diff>
--- a/Heuristic_Eval_Quin.docx
+++ b/Heuristic_Eval_Quin.docx
@@ -1,6 +1,6 @@
 
 <file path=word/document.xml><?xml version="1.0" encoding="utf-8"?>
-<w:document xmlns:wpc="http://schemas.microsoft.com/office/word/2010/wordprocessingCanvas" xmlns:cx="http://schemas.microsoft.com/office/drawing/2014/chartex" xmlns:cx1="http://schemas.microsoft.com/office/drawing/2015/9/8/chartex" xmlns:cx2="http://schemas.microsoft.com/office/drawing/2015/10/21/chartex" xmlns:cx3="http://schemas.microsoft.com/office/drawing/2016/5/9/chartex" xmlns:cx4="http://schemas.microsoft.com/office/drawing/2016/5/10/chartex" xmlns:cx5="http://schemas.microsoft.com/office/drawing/2016/5/11/chartex" xmlns:cx6="http://schemas.microsoft.com/office/drawing/2016/5/12/chartex" xmlns:cx7="http://schemas.microsoft.com/office/drawing/2016/5/13/chartex" xmlns:cx8="http://schemas.microsoft.com/office/drawing/2016/5/14/chartex" xmlns:mc="http://schemas.openxmlformats.org/markup-compatibility/2006" xmlns:aink="http://schemas.microsoft.com/office/drawing/2016/ink" xmlns:am3d="http://schemas.microsoft.com/office/drawing/2017/model3d" xmlns:o="urn:schemas-microsoft-com:office:office" xmlns:r="http://schemas.openxmlformats.org/officeDocument/2006/relationships" xmlns:m="http://schemas.openxmlformats.org/officeDocument/2006/math" xmlns:v="urn:schemas-microsoft-com:vml" xmlns:wp14="http://schemas.microsoft.com/office/word/2010/wordprocessingDrawing" xmlns:wp="http://schemas.openxmlformats.org/drawingml/2006/wordprocessingDrawing" xmlns:w10="urn:schemas-microsoft-com:office:word" xmlns:w="http://schemas.openxmlformats.org/wordprocessingml/2006/main" xmlns:w14="http://schemas.microsoft.com/office/word/2010/wordml" xmlns:w15="http://schemas.microsoft.com/office/word/2012/wordml" xmlns:w16cid="http://schemas.microsoft.com/office/word/2016/wordml/cid" xmlns:w16se="http://schemas.microsoft.com/office/word/2015/wordml/symex" xmlns:wpg="http://schemas.microsoft.com/office/word/2010/wordprocessingGroup" xmlns:wpi="http://schemas.microsoft.com/office/word/2010/wordprocessingInk" xmlns:wne="http://schemas.microsoft.com/office/word/2006/wordml" xmlns:wps="http://schemas.microsoft.com/office/word/2010/wordprocessingShape" mc:Ignorable="w14 w15 w16se w16cid wp14">
+<w:document xmlns:wpc="http://schemas.microsoft.com/office/word/2010/wordprocessingCanvas" xmlns:cx="http://schemas.microsoft.com/office/drawing/2014/chartex" xmlns:cx1="http://schemas.microsoft.com/office/drawing/2015/9/8/chartex" xmlns:mc="http://schemas.openxmlformats.org/markup-compatibility/2006" xmlns:o="urn:schemas-microsoft-com:office:office" xmlns:r="http://schemas.openxmlformats.org/officeDocument/2006/relationships" xmlns:m="http://schemas.openxmlformats.org/officeDocument/2006/math" xmlns:v="urn:schemas-microsoft-com:vml" xmlns:wp14="http://schemas.microsoft.com/office/word/2010/wordprocessingDrawing" xmlns:wp="http://schemas.openxmlformats.org/drawingml/2006/wordprocessingDrawing" xmlns:w10="urn:schemas-microsoft-com:office:word" xmlns:w="http://schemas.openxmlformats.org/wordprocessingml/2006/main" xmlns:w14="http://schemas.microsoft.com/office/word/2010/wordml" xmlns:w15="http://schemas.microsoft.com/office/word/2012/wordml" xmlns:w16se="http://schemas.microsoft.com/office/word/2015/wordml/symex" xmlns:wpg="http://schemas.microsoft.com/office/word/2010/wordprocessingGroup" xmlns:wpi="http://schemas.microsoft.com/office/word/2010/wordprocessingInk" xmlns:wne="http://schemas.microsoft.com/office/word/2006/wordml" xmlns:wps="http://schemas.microsoft.com/office/word/2010/wordprocessingShape" mc:Ignorable="w14 w15 w16se wp14">
   <w:body>
     <w:tbl>
       <w:tblPr>
@@ -131,7 +131,18 @@
           </w:tcPr>
           <w:p>
             <w:r>
-              <w:t>Game provided enemy death sounds and gunshot sounds. The basic gunshot sounds for the player got very annoying very quickly. Would have been nice to have more feedback for killing enemy’s, through a more in-depth sound design and the use of visuals.</w:t>
+              <w:t xml:space="preserve">Game provided enemy death sounds and gunshot sounds. The basic gunshot sounds for the player got very annoying very quickly. Would have been nice to have </w:t>
+            </w:r>
+            <w:r>
+              <w:t xml:space="preserve">more feedback for killing </w:t>
+            </w:r>
+            <w:r>
+              <w:t>enemies</w:t>
+            </w:r>
+            <w:bookmarkStart w:id="0" w:name="_GoBack"/>
+            <w:bookmarkEnd w:id="0"/>
+            <w:r>
+              <w:t>, through a more in-depth sound design and the use of visuals.</w:t>
             </w:r>
           </w:p>
         </w:tc>
@@ -193,7 +204,19 @@
           </w:tcPr>
           <w:p>
             <w:r>
-              <w:t>Tutorial failed to give any information on one of the main gameplay mechanics; being able to reflect shots with a shield which intern powers up the players shots.</w:t>
+              <w:t>Tutorial failed to give any information on one of the main gameplay mechanics; being able to reflect shots with a shield which in</w:t>
+            </w:r>
+            <w:r>
+              <w:t xml:space="preserve"> </w:t>
+            </w:r>
+            <w:r>
+              <w:t>t</w:t>
+            </w:r>
+            <w:r>
+              <w:t>u</w:t>
+            </w:r>
+            <w:r>
+              <w:t>rn powers up the players shots.</w:t>
             </w:r>
           </w:p>
         </w:tc>
@@ -394,8 +417,6 @@
             <w:r>
               <w:t>Level design was simple and intuitive. Movement controls worked perfectly.</w:t>
             </w:r>
-            <w:bookmarkStart w:id="0" w:name="_GoBack"/>
-            <w:bookmarkEnd w:id="0"/>
           </w:p>
         </w:tc>
       </w:tr>
@@ -412,7 +433,7 @@
 </file>
 
 <file path=word/styles.xml><?xml version="1.0" encoding="utf-8"?>
-<w:styles xmlns:mc="http://schemas.openxmlformats.org/markup-compatibility/2006" xmlns:r="http://schemas.openxmlformats.org/officeDocument/2006/relationships" xmlns:w="http://schemas.openxmlformats.org/wordprocessingml/2006/main" xmlns:w14="http://schemas.microsoft.com/office/word/2010/wordml" xmlns:w15="http://schemas.microsoft.com/office/word/2012/wordml" xmlns:w16cid="http://schemas.microsoft.com/office/word/2016/wordml/cid" xmlns:w16se="http://schemas.microsoft.com/office/word/2015/wordml/symex" mc:Ignorable="w14 w15 w16se w16cid">
+<w:styles xmlns:mc="http://schemas.openxmlformats.org/markup-compatibility/2006" xmlns:r="http://schemas.openxmlformats.org/officeDocument/2006/relationships" xmlns:w="http://schemas.openxmlformats.org/wordprocessingml/2006/main" xmlns:w14="http://schemas.microsoft.com/office/word/2010/wordml" xmlns:w15="http://schemas.microsoft.com/office/word/2012/wordml" xmlns:w16se="http://schemas.microsoft.com/office/word/2015/wordml/symex" mc:Ignorable="w14 w15 w16se">
   <w:docDefaults>
     <w:rPrDefault>
       <w:rPr>
@@ -428,7 +449,7 @@
       </w:pPr>
     </w:pPrDefault>
   </w:docDefaults>
-  <w:latentStyles w:defLockedState="0" w:defUIPriority="99" w:defSemiHidden="0" w:defUnhideWhenUsed="0" w:defQFormat="0" w:count="375">
+  <w:latentStyles w:defLockedState="0" w:defUIPriority="99" w:defSemiHidden="0" w:defUnhideWhenUsed="0" w:defQFormat="0" w:count="371">
     <w:lsdException w:name="Normal" w:uiPriority="0" w:qFormat="1"/>
     <w:lsdException w:name="heading 1" w:uiPriority="9" w:qFormat="1"/>
     <w:lsdException w:name="heading 2" w:semiHidden="1" w:uiPriority="9" w:unhideWhenUsed="1" w:qFormat="1"/>
@@ -534,6 +555,7 @@
     <w:lsdException w:name="HTML Sample" w:semiHidden="1" w:unhideWhenUsed="1"/>
     <w:lsdException w:name="HTML Typewriter" w:semiHidden="1" w:unhideWhenUsed="1"/>
     <w:lsdException w:name="HTML Variable" w:semiHidden="1" w:unhideWhenUsed="1"/>
+    <w:lsdException w:name="Normal Table" w:semiHidden="1" w:unhideWhenUsed="1"/>
     <w:lsdException w:name="annotation subject" w:semiHidden="1" w:unhideWhenUsed="1"/>
     <w:lsdException w:name="No List" w:semiHidden="1" w:unhideWhenUsed="1"/>
     <w:lsdException w:name="Outline List 1" w:semiHidden="1" w:unhideWhenUsed="1"/>
@@ -577,8 +599,10 @@
     <w:lsdException w:name="Table Elegant" w:semiHidden="1" w:unhideWhenUsed="1"/>
     <w:lsdException w:name="Table Professional" w:semiHidden="1" w:unhideWhenUsed="1"/>
     <w:lsdException w:name="Table Subtle 1" w:semiHidden="1" w:unhideWhenUsed="1"/>
+    <w:lsdException w:name="Table Subtle 2" w:semiHidden="1" w:unhideWhenUsed="1"/>
     <w:lsdException w:name="Table Web 1" w:semiHidden="1" w:unhideWhenUsed="1"/>
     <w:lsdException w:name="Table Web 2" w:semiHidden="1" w:unhideWhenUsed="1"/>
+    <w:lsdException w:name="Table Web 3" w:semiHidden="1" w:unhideWhenUsed="1"/>
     <w:lsdException w:name="Balloon Text" w:semiHidden="1" w:unhideWhenUsed="1"/>
     <w:lsdException w:name="Table Grid" w:uiPriority="39"/>
     <w:lsdException w:name="Table Theme" w:semiHidden="1" w:unhideWhenUsed="1"/>
@@ -797,10 +821,6 @@
     <w:lsdException w:name="List Table 5 Dark Accent 6" w:uiPriority="50"/>
     <w:lsdException w:name="List Table 6 Colorful Accent 6" w:uiPriority="51"/>
     <w:lsdException w:name="List Table 7 Colorful Accent 6" w:uiPriority="52"/>
-    <w:lsdException w:name="Mention" w:semiHidden="1" w:unhideWhenUsed="1"/>
-    <w:lsdException w:name="Smart Hyperlink" w:semiHidden="1" w:unhideWhenUsed="1"/>
-    <w:lsdException w:name="Hashtag" w:semiHidden="1" w:unhideWhenUsed="1"/>
-    <w:lsdException w:name="Unresolved Mention" w:semiHidden="1" w:unhideWhenUsed="1"/>
   </w:latentStyles>
   <w:style w:type="paragraph" w:default="1" w:styleId="Normal">
     <w:name w:val="Normal"/>

</xml_diff>